<commit_message>
Correction specs, ajout option e pour Compte, MAJ de l'exécutable
</commit_message>
<xml_diff>
--- a/docs/manual.docx
+++ b/docs/manual.docx
@@ -20,8 +20,17 @@
     </w:p>
     <w:p>
       <w:r>
-        <w:t xml:space="preserve">Sous Linux : ouvrir un terminal, se placer dans le répertoire des sources et exécuter le makefile à l’aide de la commande </w:t>
-      </w:r>
+        <w:t xml:space="preserve">Sous Linux : ouvrir un terminal, se placer dans le répertoire des sources et exécuter le </w:t>
+      </w:r>
+      <w:proofErr w:type="spellStart"/>
+      <w:r>
+        <w:t>makefile</w:t>
+      </w:r>
+      <w:proofErr w:type="spellEnd"/>
+      <w:r>
+        <w:t xml:space="preserve"> à l’aide de la commande </w:t>
+      </w:r>
+      <w:proofErr w:type="spellStart"/>
       <w:r>
         <w:rPr>
           <w:b/>
@@ -29,6 +38,7 @@
         </w:rPr>
         <w:t>make</w:t>
       </w:r>
+      <w:proofErr w:type="spellEnd"/>
       <w:r>
         <w:t>.</w:t>
       </w:r>
@@ -50,17 +60,37 @@
     </w:p>
     <w:p>
       <w:r>
-        <w:t>Sous Linux, dans le répertoire où se situe l’exécutable : ouvrir une session de terminal, et utiliser la commande</w:t>
+        <w:t xml:space="preserve">Sous Linux, dans le répertoire où se situe l’exécutable : ouvrir une session de terminal, et utiliser la </w:t>
+      </w:r>
+      <w:proofErr w:type="gramStart"/>
+      <w:r>
+        <w:t>commande</w:t>
       </w:r>
       <w:r>
         <w:rPr>
           <w:b/>
           <w:bCs/>
         </w:rPr>
-        <w:t xml:space="preserve"> ./TP3 [options]  XXX.log </w:t>
-      </w:r>
-      <w:r>
-        <w:t>, où XXX est le nom du fichier de logs à analyser. Ce fichier doit se trouver dans le même répertoire que l’exécutable. [options] représente les différentes options pour l’exécution, détaillées ci-après.</w:t>
+        <w:t xml:space="preserve"> ./</w:t>
+      </w:r>
+      <w:proofErr w:type="gramEnd"/>
+      <w:r>
+        <w:rPr>
+          <w:b/>
+          <w:bCs/>
+        </w:rPr>
+        <w:t xml:space="preserve">TP3 [options]  XXX.log </w:t>
+      </w:r>
+      <w:r>
+        <w:t>, où XXX est le nom du fichier de logs à analyser. Ce fichier doit se trouver dans le même répertoire que l’exécutable. [</w:t>
+      </w:r>
+      <w:proofErr w:type="gramStart"/>
+      <w:r>
+        <w:t>options</w:t>
+      </w:r>
+      <w:proofErr w:type="gramEnd"/>
+      <w:r>
+        <w:t>] représente les différentes options pour l’exécution, détaillées ci-après.</w:t>
       </w:r>
     </w:p>
     <w:p/>
@@ -100,7 +130,79 @@
         <w:t>-e</w:t>
       </w:r>
       <w:r>
-        <w:t> : exclut tous les documents possédant une extension de type image (png, jpg, jpeg, tga, bmp, gif), css ou javascript (js).</w:t>
+        <w:t> : exclut tous les documents possédant une extension de type image (</w:t>
+      </w:r>
+      <w:proofErr w:type="spellStart"/>
+      <w:r>
+        <w:t>png</w:t>
+      </w:r>
+      <w:proofErr w:type="spellEnd"/>
+      <w:r>
+        <w:t xml:space="preserve">, </w:t>
+      </w:r>
+      <w:proofErr w:type="spellStart"/>
+      <w:r>
+        <w:t>jpg</w:t>
+      </w:r>
+      <w:proofErr w:type="spellEnd"/>
+      <w:r>
+        <w:t xml:space="preserve">, jpeg, </w:t>
+      </w:r>
+      <w:proofErr w:type="spellStart"/>
+      <w:r>
+        <w:t>tga</w:t>
+      </w:r>
+      <w:proofErr w:type="spellEnd"/>
+      <w:r>
+        <w:t xml:space="preserve">, </w:t>
+      </w:r>
+      <w:proofErr w:type="spellStart"/>
+      <w:r>
+        <w:t>bmp</w:t>
+      </w:r>
+      <w:proofErr w:type="spellEnd"/>
+      <w:r>
+        <w:t xml:space="preserve">, </w:t>
+      </w:r>
+      <w:proofErr w:type="spellStart"/>
+      <w:r>
+        <w:t>gif</w:t>
+      </w:r>
+      <w:proofErr w:type="spellEnd"/>
+      <w:r>
+        <w:t xml:space="preserve">, </w:t>
+      </w:r>
+      <w:proofErr w:type="spellStart"/>
+      <w:r>
+        <w:t>ico</w:t>
+      </w:r>
+      <w:proofErr w:type="spellEnd"/>
+      <w:r>
+        <w:t xml:space="preserve">), </w:t>
+      </w:r>
+      <w:proofErr w:type="spellStart"/>
+      <w:r>
+        <w:t>css</w:t>
+      </w:r>
+      <w:proofErr w:type="spellEnd"/>
+      <w:r>
+        <w:t xml:space="preserve"> ou </w:t>
+      </w:r>
+      <w:proofErr w:type="spellStart"/>
+      <w:r>
+        <w:t>javascript</w:t>
+      </w:r>
+      <w:proofErr w:type="spellEnd"/>
+      <w:r>
+        <w:t xml:space="preserve"> (</w:t>
+      </w:r>
+      <w:proofErr w:type="spellStart"/>
+      <w:r>
+        <w:t>js</w:t>
+      </w:r>
+      <w:proofErr w:type="spellEnd"/>
+      <w:r>
+        <w:t>).</w:t>
       </w:r>
     </w:p>
     <w:p>
@@ -112,7 +214,12 @@
         <w:t>-t heure</w:t>
       </w:r>
       <w:r>
-        <w:t> : ne prend en compte que les requêtes dans l’intervalle de temps                 [heure, heure+1[.</w:t>
+        <w:t> : ne prend en compte que les requêtes dans l’i</w:t>
+      </w:r>
+      <w:bookmarkStart w:id="0" w:name="_GoBack"/>
+      <w:bookmarkEnd w:id="0"/>
+      <w:r>
+        <w:t>ntervalle de temps                 [heure, heure+1[.</w:t>
       </w:r>
     </w:p>
     <w:p>
@@ -129,7 +236,15 @@
         <w:t>-g nomFichier.dot</w:t>
       </w:r>
       <w:r>
-        <w:t> : génère un fichier GraphViz correspondant au graphe formé à partir des logs.</w:t>
+        <w:t xml:space="preserve"> : génère un fichier </w:t>
+      </w:r>
+      <w:proofErr w:type="spellStart"/>
+      <w:r>
+        <w:t>GraphViz</w:t>
+      </w:r>
+      <w:proofErr w:type="spellEnd"/>
+      <w:r>
+        <w:t xml:space="preserve"> correspondant au graphe formé à partir des logs.</w:t>
       </w:r>
       <w:r>
         <w:t xml:space="preserve"> </w:t>
@@ -140,12 +255,18 @@
         </w:rPr>
         <w:t>Si cette option est spécifiée, aucun affichage ne sera effectué dans la console.</w:t>
       </w:r>
-      <w:bookmarkStart w:id="0" w:name="_GoBack"/>
-      <w:bookmarkEnd w:id="0"/>
     </w:p>
     <w:p>
       <w:r>
-        <w:t>Les options sont cumulables, il suffit de les entrer à la suite, séparées par un espace.</w:t>
+        <w:t xml:space="preserve">Les options sont cumulables, il suffit de les entrer </w:t>
+      </w:r>
+      <w:proofErr w:type="gramStart"/>
+      <w:r>
+        <w:t>à la suite, séparées</w:t>
+      </w:r>
+      <w:proofErr w:type="gramEnd"/>
+      <w:r>
+        <w:t xml:space="preserve"> par un espace.</w:t>
       </w:r>
     </w:p>
     <w:p/>
@@ -159,14 +280,46 @@
     </w:p>
     <w:p>
       <w:r>
-        <w:t xml:space="preserve">Pour générer une image (format png) du graphe au format dot : dans un terminal, dans le répertoire du fichier dot, entrer : </w:t>
+        <w:t xml:space="preserve">Pour générer une image (format </w:t>
+      </w:r>
+      <w:proofErr w:type="spellStart"/>
+      <w:r>
+        <w:t>png</w:t>
+      </w:r>
+      <w:proofErr w:type="spellEnd"/>
+      <w:r>
+        <w:t xml:space="preserve">) du graphe au format dot : dans un terminal, dans le répertoire du fichier dot, entrer : </w:t>
       </w:r>
       <w:r>
         <w:rPr>
           <w:b/>
           <w:bCs/>
         </w:rPr>
-        <w:t>dot –Tpng –o XXX.png XXX.dot</w:t>
+        <w:t>dot –</w:t>
+      </w:r>
+      <w:proofErr w:type="spellStart"/>
+      <w:r>
+        <w:rPr>
+          <w:b/>
+          <w:bCs/>
+        </w:rPr>
+        <w:t>Tpng</w:t>
+      </w:r>
+      <w:proofErr w:type="spellEnd"/>
+      <w:r>
+        <w:rPr>
+          <w:b/>
+          <w:bCs/>
+        </w:rPr>
+        <w:t xml:space="preserve"> –o XXX.png </w:t>
+      </w:r>
+      <w:proofErr w:type="gramStart"/>
+      <w:r>
+        <w:rPr>
+          <w:b/>
+          <w:bCs/>
+        </w:rPr>
+        <w:t>XXX.dot</w:t>
       </w:r>
       <w:r>
         <w:rPr>
@@ -176,7 +329,11 @@
         <w:t xml:space="preserve"> </w:t>
       </w:r>
       <w:r>
-        <w:t>, avec XXX le nom du fichier dot.</w:t>
+        <w:t>,</w:t>
+      </w:r>
+      <w:proofErr w:type="gramEnd"/>
+      <w:r>
+        <w:t xml:space="preserve"> avec XXX le nom du fichier dot.</w:t>
       </w:r>
     </w:p>
     <w:sectPr>

</xml_diff>

<commit_message>
Création des pdf de specs et manuel. Ajouts dans le manuel.
</commit_message>
<xml_diff>
--- a/docs/manual.docx
+++ b/docs/manual.docx
@@ -6,10 +6,17 @@
       <w:pPr>
         <w:pStyle w:val="TitrePrincipal"/>
       </w:pPr>
-      <w:bookmarkStart w:id="0" w:name="_GoBack"/>
-      <w:bookmarkEnd w:id="0"/>
       <w:r>
         <w:t>Manuel d’utilisation</w:t>
+      </w:r>
+    </w:p>
+    <w:p/>
+    <w:p>
+      <w:pPr>
+        <w:ind w:firstLine="360"/>
+      </w:pPr>
+      <w:r>
+        <w:t>Ce programme a pour but l’analyse d’un fichier de logs Apache. Il permet d’obtenir des statistiques relatives à la consultation des pages, et de générer un fichier .dot pouvant être utilisé pour dessiner un graphe des interactions entre les pages.</w:t>
       </w:r>
     </w:p>
     <w:p>
@@ -21,8 +28,20 @@
       </w:r>
     </w:p>
     <w:p>
-      <w:r>
-        <w:t xml:space="preserve">Sous Linux : ouvrir un terminal, se placer dans le répertoire des sources et exécuter le </w:t>
+      <w:pPr>
+        <w:ind w:firstLine="360"/>
+      </w:pPr>
+      <w:r>
+        <w:t xml:space="preserve">Sous Linux : ouvrir un terminal, se placer dans le répertoire des </w:t>
+      </w:r>
+      <w:r>
+        <w:t>fichiers source</w:t>
+      </w:r>
+      <w:r>
+        <w:t>s</w:t>
+      </w:r>
+      <w:r>
+        <w:t xml:space="preserve"> et exécuter le </w:t>
       </w:r>
       <w:proofErr w:type="spellStart"/>
       <w:r>
@@ -61,6 +80,9 @@
       </w:r>
     </w:p>
     <w:p>
+      <w:pPr>
+        <w:ind w:firstLine="360"/>
+      </w:pPr>
       <w:r>
         <w:t xml:space="preserve">Sous Linux, dans le répertoire où se situe l’exécutable : ouvrir une session de terminal, et utiliser la </w:t>
       </w:r>
@@ -220,11 +242,6 @@
       </w:r>
     </w:p>
     <w:p>
-      <w:pPr>
-        <w:rPr>
-          <w:color w:val="FF0000"/>
-        </w:rPr>
-      </w:pPr>
       <w:r>
         <w:rPr>
           <w:b/>
@@ -241,16 +258,21 @@
       </w:r>
       <w:proofErr w:type="spellEnd"/>
       <w:r>
-        <w:t xml:space="preserve"> correspondant au graphe formé à partir des logs.</w:t>
-      </w:r>
-      <w:r>
-        <w:t xml:space="preserve"> </w:t>
-      </w:r>
-      <w:r>
-        <w:rPr>
-          <w:color w:val="FF0000"/>
-        </w:rPr>
-        <w:t>Si cette option est spécifiée, aucun affichage ne sera effectué dans la console.</w:t>
+        <w:t xml:space="preserve"> correspondant au graphe formé à partir des logs</w:t>
+      </w:r>
+      <w:r>
+        <w:t>.</w:t>
+      </w:r>
+      <w:r>
+        <w:t xml:space="preserve"> Le fichier est généré dans le répertoire de l’exécutable.</w:t>
+      </w:r>
+      <w:bookmarkStart w:id="0" w:name="_GoBack"/>
+      <w:bookmarkEnd w:id="0"/>
+      <w:r>
+        <w:t xml:space="preserve"> Si cette option est spécifiée, aucun affichage n</w:t>
+      </w:r>
+      <w:r>
+        <w:t>e sera effectué dans la console (excepté les éventuelles erreurs).</w:t>
       </w:r>
     </w:p>
     <w:p>
@@ -264,6 +286,9 @@
       <w:proofErr w:type="gramEnd"/>
       <w:r>
         <w:t xml:space="preserve"> par un espace.</w:t>
+      </w:r>
+      <w:r>
+        <w:t xml:space="preserve"> L’ordre n’a pas d’importance, cependant il faut que l’heure associée à l’option t soit à la suite de ‘–t’ et que le nom du fichier .dot suive l’option ‘-g’.</w:t>
       </w:r>
     </w:p>
     <w:p/>
@@ -276,6 +301,9 @@
       </w:r>
     </w:p>
     <w:p>
+      <w:pPr>
+        <w:ind w:firstLine="360"/>
+      </w:pPr>
       <w:r>
         <w:t xml:space="preserve">Pour générer une image (format </w:t>
       </w:r>

</xml_diff>